<commit_message>
Minor tuneups and addition of a "delete case data" option in main.py
</commit_message>
<xml_diff>
--- a/letter_templates/ClosingRespNoViolation_Template.docx
+++ b/letter_templates/ClosingRespNoViolation_Template.docx
@@ -2,13 +2,37 @@
 <file path=word/document.xml><?xml version="1.0" encoding="utf-8"?>
 <w:document xmlns:wpc="http://schemas.microsoft.com/office/word/2010/wordprocessingCanvas" xmlns:mc="http://schemas.openxmlformats.org/markup-compatibility/2006" xmlns:o="urn:schemas-microsoft-com:office:office" xmlns:r="http://schemas.openxmlformats.org/officeDocument/2006/relationships" xmlns:m="http://schemas.openxmlformats.org/officeDocument/2006/math" xmlns:v="urn:schemas-microsoft-com:vml" xmlns:wp14="http://schemas.microsoft.com/office/word/2010/wordprocessingDrawing" xmlns:wp="http://schemas.openxmlformats.org/drawingml/2006/wordprocessingDrawing" xmlns:w10="urn:schemas-microsoft-com:office:word" xmlns:w="http://schemas.openxmlformats.org/wordprocessingml/2006/main" xmlns:w14="http://schemas.microsoft.com/office/word/2010/wordml" xmlns:wpg="http://schemas.microsoft.com/office/word/2010/wordprocessingGroup" xmlns:wpi="http://schemas.microsoft.com/office/word/2010/wordprocessingInk" xmlns:wne="http://schemas.microsoft.com/office/word/2006/wordml" xmlns:wps="http://schemas.microsoft.com/office/word/2010/wordprocessingShape" mc:Ignorable="w14 wp14">
   <w:body>
+    <w:p>
+      <w:bookmarkStart w:id="0" w:name="_GoBack"/>
+      <w:bookmarkEnd w:id="0"/>
+    </w:p>
+    <w:p>
+      <w:r>
+        <w:fldChar w:fldCharType="begin"/>
+      </w:r>
+      <w:r>
+        <w:instrText xml:space="preserve"> DATE \@ "MMMM d, yyyy" </w:instrText>
+      </w:r>
+      <w:r>
+        <w:fldChar w:fldCharType="separate"/>
+      </w:r>
+      <w:r>
+        <w:rPr>
+          <w:noProof/>
+        </w:rPr>
+        <w:t>November 14, 2018</w:t>
+      </w:r>
+      <w:r>
+        <w:fldChar w:fldCharType="end"/>
+      </w:r>
+    </w:p>
     <w:p/>
     <w:p>
       <w:r>
         <w:fldChar w:fldCharType="begin"/>
       </w:r>
       <w:r>
-        <w:instrText xml:space="preserve"> DATE \@ "MMMM d, yyyy" </w:instrText>
+        <w:instrText xml:space="preserve"> MERGEFIELD  respondent  \* MERGEFORMAT </w:instrText>
       </w:r>
       <w:r>
         <w:fldChar w:fldCharType="separate"/>
@@ -17,89 +41,150 @@
         <w:rPr>
           <w:noProof/>
         </w:rPr>
-        <w:t>October 15, 2018</w:t>
-      </w:r>
-      <w:r>
+        <w:t>«respondent»</w:t>
+      </w:r>
+      <w:r>
+        <w:rPr>
+          <w:noProof/>
+        </w:rPr>
         <w:fldChar w:fldCharType="end"/>
       </w:r>
+      <w:r>
+        <w:br/>
+      </w:r>
+      <w:r>
+        <w:fldChar w:fldCharType="begin"/>
+      </w:r>
+      <w:r>
+        <w:instrText xml:space="preserve"> MERGEFIELD  respAddress1  \* MERGEFORMAT </w:instrText>
+      </w:r>
+      <w:r>
+        <w:fldChar w:fldCharType="separate"/>
+      </w:r>
+      <w:r>
+        <w:rPr>
+          <w:noProof/>
+        </w:rPr>
+        <w:t>«respAddress1»</w:t>
+      </w:r>
+      <w:r>
+        <w:rPr>
+          <w:noProof/>
+        </w:rPr>
+        <w:fldChar w:fldCharType="end"/>
+      </w:r>
+    </w:p>
+    <w:p>
+      <w:r>
+        <w:fldChar w:fldCharType="begin"/>
+      </w:r>
+      <w:r>
+        <w:instrText xml:space="preserve"> MERGEFIELD  respAddress2  \* MERGEFORMAT </w:instrText>
+      </w:r>
+      <w:r>
+        <w:fldChar w:fldCharType="separate"/>
+      </w:r>
+      <w:r>
+        <w:rPr>
+          <w:noProof/>
+        </w:rPr>
+        <w:t>«respAddress2»</w:t>
+      </w:r>
+      <w:r>
+        <w:rPr>
+          <w:noProof/>
+        </w:rPr>
+        <w:fldChar w:fldCharType="end"/>
+      </w:r>
+    </w:p>
+    <w:p>
+      <w:pPr>
+        <w:rPr>
+          <w:noProof/>
+        </w:rPr>
+      </w:pPr>
+      <w:r>
+        <w:fldChar w:fldCharType="begin"/>
+      </w:r>
+      <w:r>
+        <w:instrText xml:space="preserve"> MERGEFIELD  respCityStateZip  \* MERGEFORMAT </w:instrText>
+      </w:r>
+      <w:r>
+        <w:fldChar w:fldCharType="separate"/>
+      </w:r>
+      <w:r>
+        <w:rPr>
+          <w:noProof/>
+        </w:rPr>
+        <w:t>«respCityStateZip»</w:t>
+      </w:r>
+      <w:r>
+        <w:rPr>
+          <w:noProof/>
+        </w:rPr>
+        <w:fldChar w:fldCharType="end"/>
+      </w:r>
+    </w:p>
+    <w:p>
+      <w:r>
+        <w:rPr>
+          <w:noProof/>
+        </w:rPr>
+        <w:t xml:space="preserve">Sent via email to </w:t>
+      </w:r>
+      <w:r>
+        <w:rPr>
+          <w:noProof/>
+        </w:rPr>
+        <w:fldChar w:fldCharType="begin"/>
+      </w:r>
+      <w:r>
+        <w:rPr>
+          <w:noProof/>
+        </w:rPr>
+        <w:instrText xml:space="preserve"> MERGEFIELD  respEmail  \* MERGEFORMAT </w:instrText>
+      </w:r>
+      <w:r>
+        <w:rPr>
+          <w:noProof/>
+        </w:rPr>
+        <w:fldChar w:fldCharType="separate"/>
+      </w:r>
+      <w:r>
+        <w:rPr>
+          <w:noProof/>
+        </w:rPr>
+        <w:t>«respEmail»</w:t>
+      </w:r>
+      <w:r>
+        <w:rPr>
+          <w:noProof/>
+        </w:rPr>
+        <w:fldChar w:fldCharType="end"/>
+      </w:r>
     </w:p>
     <w:p/>
     <w:p>
-      <w:fldSimple w:instr=" MERGEFIELD  respondent  \* MERGEFORMAT ">
-        <w:r>
-          <w:rPr>
-            <w:noProof/>
-          </w:rPr>
-          <w:t>«respondent»</w:t>
-        </w:r>
-      </w:fldSimple>
-      <w:r>
-        <w:br/>
-      </w:r>
-      <w:fldSimple w:instr=" MERGEFIELD  respAddress1  \* MERGEFORMAT ">
-        <w:r>
-          <w:rPr>
-            <w:noProof/>
-          </w:rPr>
-          <w:t>«respAddress1»</w:t>
-        </w:r>
-      </w:fldSimple>
-    </w:p>
-    <w:p>
-      <w:fldSimple w:instr=" MERGEFIELD  respAddress2  \* MERGEFORMAT ">
-        <w:r>
-          <w:rPr>
-            <w:noProof/>
-          </w:rPr>
-          <w:t>«respAddress2»</w:t>
-        </w:r>
-      </w:fldSimple>
-    </w:p>
-    <w:p>
-      <w:pPr>
-        <w:rPr>
-          <w:noProof/>
-        </w:rPr>
-      </w:pPr>
-      <w:fldSimple w:instr=" MERGEFIELD  respCityStateZip  \* MERGEFORMAT ">
-        <w:r>
-          <w:rPr>
-            <w:noProof/>
-          </w:rPr>
-          <w:t>«respCityStateZip»</w:t>
-        </w:r>
-      </w:fldSimple>
-    </w:p>
-    <w:p>
-      <w:r>
-        <w:rPr>
-          <w:noProof/>
-        </w:rPr>
-        <w:t xml:space="preserve">Sent via email to </w:t>
-      </w:r>
-      <w:r>
-        <w:rPr>
-          <w:noProof/>
-        </w:rPr>
+      <w:r>
+        <w:t>RE:</w:t>
+      </w:r>
+      <w:r>
+        <w:tab/>
+      </w:r>
+      <w:r>
         <w:fldChar w:fldCharType="begin"/>
       </w:r>
       <w:r>
-        <w:rPr>
-          <w:noProof/>
-        </w:rPr>
-        <w:instrText xml:space="preserve"> MERGEFIELD  respEmail  \* MERGEFORMAT </w:instrText>
-      </w:r>
-      <w:r>
-        <w:rPr>
-          <w:noProof/>
-        </w:rPr>
+        <w:instrText xml:space="preserve"> MERGEFIELD  project  \* MERGEFORMAT </w:instrText>
+      </w:r>
+      <w:r>
         <w:fldChar w:fldCharType="separate"/>
       </w:r>
       <w:r>
         <w:rPr>
           <w:noProof/>
         </w:rPr>
-        <w:t>«respEmail»</w:t>
+        <w:t>«project»</w:t>
       </w:r>
       <w:r>
         <w:rPr>
@@ -107,95 +192,117 @@
         </w:rPr>
         <w:fldChar w:fldCharType="end"/>
       </w:r>
+      <w:r>
+        <w:t xml:space="preserve"> </w:t>
+      </w:r>
+    </w:p>
+    <w:p>
+      <w:pPr>
+        <w:ind w:firstLine="720"/>
+      </w:pPr>
+      <w:r>
+        <w:t xml:space="preserve">Case </w:t>
+      </w:r>
+      <w:r>
+        <w:t>No.</w:t>
+      </w:r>
+      <w:r>
+        <w:t xml:space="preserve"> </w:t>
+      </w:r>
+      <w:r>
+        <w:fldChar w:fldCharType="begin"/>
+      </w:r>
+      <w:r>
+        <w:instrText xml:space="preserve"> MERGEFIELD  caseNumber  \* MERGEFORMAT </w:instrText>
+      </w:r>
+      <w:r>
+        <w:fldChar w:fldCharType="separate"/>
+      </w:r>
+      <w:r>
+        <w:rPr>
+          <w:noProof/>
+        </w:rPr>
+        <w:t>«caseNumber»</w:t>
+      </w:r>
+      <w:r>
+        <w:rPr>
+          <w:noProof/>
+        </w:rPr>
+        <w:fldChar w:fldCharType="end"/>
+      </w:r>
+    </w:p>
+    <w:p>
+      <w:pPr>
+        <w:ind w:firstLine="720"/>
+      </w:pPr>
+    </w:p>
+    <w:p>
+      <w:r>
+        <w:t xml:space="preserve">Dear </w:t>
+      </w:r>
+      <w:r>
+        <w:fldChar w:fldCharType="begin"/>
+      </w:r>
+      <w:r>
+        <w:instrText xml:space="preserve"> MERGEFIELD  respSalutation  \* MERGEFORMAT </w:instrText>
+      </w:r>
+      <w:r>
+        <w:fldChar w:fldCharType="separate"/>
+      </w:r>
+      <w:r>
+        <w:rPr>
+          <w:noProof/>
+        </w:rPr>
+        <w:t>«respSalutation»</w:t>
+      </w:r>
+      <w:r>
+        <w:rPr>
+          <w:noProof/>
+        </w:rPr>
+        <w:fldChar w:fldCharType="end"/>
+      </w:r>
+      <w:r>
+        <w:t>:</w:t>
+      </w:r>
     </w:p>
     <w:p/>
     <w:p>
       <w:r>
-        <w:t>RE:</w:t>
-      </w:r>
-      <w:r>
-        <w:tab/>
-      </w:r>
-      <w:fldSimple w:instr=" MERGEFIELD  project  \* MERGEFORMAT ">
-        <w:r>
-          <w:rPr>
-            <w:noProof/>
-          </w:rPr>
-          <w:t>«project»</w:t>
-        </w:r>
-      </w:fldSimple>
+        <w:t>The</w:t>
+      </w:r>
+      <w:r>
+        <w:t xml:space="preserve"> division</w:t>
+      </w:r>
+      <w:r>
+        <w:t xml:space="preserve"> has </w:t>
+      </w:r>
+      <w:r>
+        <w:t>completed its investigation into the complaint filed against</w:t>
+      </w:r>
       <w:r>
         <w:t xml:space="preserve"> </w:t>
       </w:r>
-    </w:p>
-    <w:p>
-      <w:pPr>
-        <w:ind w:firstLine="720"/>
-      </w:pPr>
-      <w:r>
-        <w:t xml:space="preserve">Case </w:t>
-      </w:r>
-      <w:r>
-        <w:t>No.</w:t>
-      </w:r>
-      <w:r>
-        <w:t xml:space="preserve"> </w:t>
-      </w:r>
-      <w:fldSimple w:instr=" MERGEFIELD  caseNumber  \* MERGEFORMAT ">
-        <w:r>
-          <w:rPr>
-            <w:noProof/>
-          </w:rPr>
-          <w:t>«caseNumber»</w:t>
-        </w:r>
-      </w:fldSimple>
-    </w:p>
-    <w:p>
-      <w:pPr>
-        <w:ind w:firstLine="720"/>
-      </w:pPr>
-    </w:p>
-    <w:p>
-      <w:r>
-        <w:t xml:space="preserve">Dear </w:t>
-      </w:r>
-      <w:fldSimple w:instr=" MERGEFIELD  respSalutation  \* MERGEFORMAT ">
-        <w:r>
-          <w:rPr>
-            <w:noProof/>
-          </w:rPr>
-          <w:t>«respSalutation»</w:t>
-        </w:r>
-      </w:fldSimple>
-      <w:r>
-        <w:t>:</w:t>
-      </w:r>
-    </w:p>
-    <w:p/>
-    <w:p>
-      <w:r>
-        <w:t>The</w:t>
-      </w:r>
-      <w:r>
-        <w:t xml:space="preserve"> division</w:t>
-      </w:r>
-      <w:r>
-        <w:t xml:space="preserve"> has </w:t>
-      </w:r>
-      <w:r>
-        <w:t>completed its investigation into the complaint filed against</w:t>
-      </w:r>
-      <w:r>
-        <w:t xml:space="preserve"> </w:t>
-      </w:r>
-      <w:fldSimple w:instr=" MERGEFIELD  respondent  \* MERGEFORMAT ">
-        <w:r>
-          <w:rPr>
-            <w:noProof/>
-          </w:rPr>
-          <w:t>«respondent»</w:t>
-        </w:r>
-      </w:fldSimple>
+      <w:r>
+        <w:fldChar w:fldCharType="begin"/>
+      </w:r>
+      <w:r>
+        <w:instrText xml:space="preserve"> MERGEFIELD  respondent  \* MERGEFORMAT </w:instrText>
+      </w:r>
+      <w:r>
+        <w:fldChar w:fldCharType="separate"/>
+      </w:r>
+      <w:r>
+        <w:rPr>
+          <w:noProof/>
+        </w:rPr>
+        <w:t>«respondent»</w:t>
+      </w:r>
+      <w:r>
+        <w:rPr>
+          <w:noProof/>
+        </w:rPr>
+        <w:fldChar w:fldCharType="end"/>
+      </w:r>
       <w:r>
         <w:t xml:space="preserve"> </w:t>
       </w:r>
@@ -236,8 +343,6 @@
       <w:r>
         <w:t>a</w:t>
       </w:r>
-      <w:bookmarkStart w:id="0" w:name="_GoBack"/>
-      <w:bookmarkEnd w:id="0"/>
       <w:r>
         <w:t>ssociation</w:t>
       </w:r>
@@ -507,30 +612,14 @@
     <w:r>
       <w:t xml:space="preserve">Case No. </w:t>
     </w:r>
-    <w:r>
-      <w:fldChar w:fldCharType="begin"/>
-    </w:r>
-    <w:r>
-      <w:instrText xml:space="preserve"> MERGEFIELD  ca</w:instrText>
-    </w:r>
-    <w:r>
-      <w:instrText xml:space="preserve">seNumber  \* MERGEFORMAT </w:instrText>
-    </w:r>
-    <w:r>
-      <w:fldChar w:fldCharType="separate"/>
-    </w:r>
-    <w:r>
-      <w:rPr>
-        <w:noProof/>
-      </w:rPr>
-      <w:t>«caseNumber»</w:t>
-    </w:r>
-    <w:r>
-      <w:rPr>
-        <w:noProof/>
-      </w:rPr>
-      <w:fldChar w:fldCharType="end"/>
-    </w:r>
+    <w:fldSimple w:instr=" MERGEFIELD  caseNumber  \* MERGEFORMAT ">
+      <w:r>
+        <w:rPr>
+          <w:noProof/>
+        </w:rPr>
+        <w:t>«caseNumber»</w:t>
+      </w:r>
+    </w:fldSimple>
   </w:p>
   <w:p>
     <w:pPr>
@@ -2245,7 +2334,7 @@
 </file>
 
 <file path=customXml/itemProps1.xml><?xml version="1.0" encoding="utf-8"?>
-<ds:datastoreItem xmlns:ds="http://schemas.openxmlformats.org/officeDocument/2006/customXml" ds:itemID="{C269A6E9-6EAA-4180-816C-FF2A62E61DD3}">
+<ds:datastoreItem xmlns:ds="http://schemas.openxmlformats.org/officeDocument/2006/customXml" ds:itemID="{717BB365-EEBD-4960-8775-D9867AA569D5}">
   <ds:schemaRefs>
     <ds:schemaRef ds:uri="http://schemas.openxmlformats.org/officeDocument/2006/bibliography"/>
   </ds:schemaRefs>

</xml_diff>